<commit_message>
did #2 B, was gonna do the rest of 2 but you probably already did that
</commit_message>
<xml_diff>
--- a/P2/WrittenAnswers.docx
+++ b/P2/WrittenAnswers.docx
@@ -1,6 +1,6 @@
 
 <file path=word/document.xml><?xml version="1.0" encoding="utf-8"?>
-<w:document xmlns:wpc="http://schemas.microsoft.com/office/word/2010/wordprocessingCanvas" xmlns:mo="http://schemas.microsoft.com/office/mac/office/2008/main" xmlns:mc="http://schemas.openxmlformats.org/markup-compatibility/2006" xmlns:mv="urn:schemas-microsoft-com:mac:vml" xmlns:o="urn:schemas-microsoft-com:office:office" xmlns:r="http://schemas.openxmlformats.org/officeDocument/2006/relationships" xmlns:m="http://schemas.openxmlformats.org/officeDocument/2006/math" xmlns:v="urn:schemas-microsoft-com:vml" xmlns:wp14="http://schemas.microsoft.com/office/word/2010/wordprocessingDrawing" xmlns:wp="http://schemas.openxmlformats.org/drawingml/2006/wordprocessingDrawing" xmlns:w10="urn:schemas-microsoft-com:office:word" xmlns:w="http://schemas.openxmlformats.org/wordprocessingml/2006/main" xmlns:w14="http://schemas.microsoft.com/office/word/2010/wordml" xmlns:w15="http://schemas.microsoft.com/office/word/2012/wordml" xmlns:wpg="http://schemas.microsoft.com/office/word/2010/wordprocessingGroup" xmlns:wpi="http://schemas.microsoft.com/office/word/2010/wordprocessingInk" xmlns:wne="http://schemas.microsoft.com/office/word/2006/wordml" xmlns:wps="http://schemas.microsoft.com/office/word/2010/wordprocessingShape" mc:Ignorable="w14 w15 wp14">
+<w:document xmlns:wpc="http://schemas.microsoft.com/office/word/2010/wordprocessingCanvas" xmlns:mc="http://schemas.openxmlformats.org/markup-compatibility/2006" xmlns:o="urn:schemas-microsoft-com:office:office" xmlns:r="http://schemas.openxmlformats.org/officeDocument/2006/relationships" xmlns:m="http://schemas.openxmlformats.org/officeDocument/2006/math" xmlns:v="urn:schemas-microsoft-com:vml" xmlns:wp14="http://schemas.microsoft.com/office/word/2010/wordprocessingDrawing" xmlns:wp="http://schemas.openxmlformats.org/drawingml/2006/wordprocessingDrawing" xmlns:w10="urn:schemas-microsoft-com:office:word" xmlns:w="http://schemas.openxmlformats.org/wordprocessingml/2006/main" xmlns:w14="http://schemas.microsoft.com/office/word/2010/wordml" xmlns:w15="http://schemas.microsoft.com/office/word/2012/wordml" xmlns:wpg="http://schemas.microsoft.com/office/word/2010/wordprocessingGroup" xmlns:wpi="http://schemas.microsoft.com/office/word/2010/wordprocessingInk" xmlns:wne="http://schemas.microsoft.com/office/word/2006/wordml" xmlns:wps="http://schemas.microsoft.com/office/word/2010/wordprocessingShape" mc:Ignorable="w14 w15 wp14">
   <w:body>
     <w:p>
       <w:r>
@@ -9,13 +9,8 @@
     </w:p>
     <w:p>
       <w:r>
-        <w:t xml:space="preserve">Henry Lin, Kaylee </w:t>
-      </w:r>
-      <w:proofErr w:type="spellStart"/>
-      <w:r>
-        <w:t>Bement</w:t>
-      </w:r>
-      <w:proofErr w:type="spellEnd"/>
+        <w:t>Henry Lin, Kaylee Bement</w:t>
+      </w:r>
     </w:p>
     <w:p/>
     <w:p/>
@@ -76,12 +71,7 @@
         <w:pStyle w:val="ListParagraph"/>
       </w:pPr>
       <w:r>
-        <w:t xml:space="preserve">The atheism newsgroup seems to share a noticeable similarity with the religion Christian newsgroup. While the two groups </w:t>
-      </w:r>
-      <w:bookmarkStart w:id="0" w:name="_GoBack"/>
-      <w:bookmarkEnd w:id="0"/>
-      <w:r>
-        <w:t xml:space="preserve">may have differing opinions, it is expected that they are rated similar since they discuss the same topics. </w:t>
+        <w:t xml:space="preserve">The atheism newsgroup seems to share a noticeable similarity with the religion Christian newsgroup. While the two groups may have differing opinions, it is expected that they are rated similar since they discuss the same topics. </w:t>
       </w:r>
       <w:r>
         <w:t xml:space="preserve">There is a surprising amount of similarity between science-related and religion-related newsgroups such as religion Christian and medicine, but the two groups definitely have an intersection where there is a significant level of debate, both in the dataset and real life. </w:t>
@@ -103,16 +93,29 @@
       <w:r>
         <w:t>A. See code.py</w:t>
       </w:r>
-    </w:p>
-    <w:p>
-      <w:pPr>
-        <w:pStyle w:val="ListParagraph"/>
-      </w:pPr>
-      <w:r>
-        <w:t xml:space="preserve">B. </w:t>
-      </w:r>
-      <w:r>
-        <w:t>Blah</w:t>
+      <w:r>
+        <w:t xml:space="preserve"> [answer question as well – </w:t>
+      </w:r>
+      <w:proofErr w:type="spellStart"/>
+      <w:r>
+        <w:t>avg</w:t>
+      </w:r>
+      <w:proofErr w:type="spellEnd"/>
+      <w:r>
+        <w:t xml:space="preserve"> classification error]</w:t>
+      </w:r>
+      <w:bookmarkStart w:id="0" w:name="_GoBack"/>
+      <w:bookmarkEnd w:id="0"/>
+    </w:p>
+    <w:p>
+      <w:pPr>
+        <w:pStyle w:val="ListParagraph"/>
+      </w:pPr>
+      <w:r>
+        <w:t>B.</w:t>
+      </w:r>
+      <w:r>
+        <w:t xml:space="preserve"> 1(b) plots the average similarity between newsgroups. For any given newsgroups A and B, the similarity between A and B is the same as the similarity between B and A, so the plot will be symmetric. However, 2(a) plots the number of articles in one newsgroup that have their nearest neighbor in another newsgroup. For any given newsgroups A and B, the number of articles in A that have a nearest neighbor in B does not correlate with the number of articles in B that have a nearest neighbor in A.</w:t>
       </w:r>
     </w:p>
     <w:p>
@@ -156,8 +159,8 @@
 </file>
 
 <file path=word/numbering.xml><?xml version="1.0" encoding="utf-8"?>
-<w:numbering xmlns:wpc="http://schemas.microsoft.com/office/word/2010/wordprocessingCanvas" xmlns:mo="http://schemas.microsoft.com/office/mac/office/2008/main" xmlns:mc="http://schemas.openxmlformats.org/markup-compatibility/2006" xmlns:mv="urn:schemas-microsoft-com:mac:vml" xmlns:o="urn:schemas-microsoft-com:office:office" xmlns:r="http://schemas.openxmlformats.org/officeDocument/2006/relationships" xmlns:m="http://schemas.openxmlformats.org/officeDocument/2006/math" xmlns:v="urn:schemas-microsoft-com:vml" xmlns:wp14="http://schemas.microsoft.com/office/word/2010/wordprocessingDrawing" xmlns:wp="http://schemas.openxmlformats.org/drawingml/2006/wordprocessingDrawing" xmlns:w10="urn:schemas-microsoft-com:office:word" xmlns:w="http://schemas.openxmlformats.org/wordprocessingml/2006/main" xmlns:w14="http://schemas.microsoft.com/office/word/2010/wordml" xmlns:w15="http://schemas.microsoft.com/office/word/2012/wordml" xmlns:wpg="http://schemas.microsoft.com/office/word/2010/wordprocessingGroup" xmlns:wpi="http://schemas.microsoft.com/office/word/2010/wordprocessingInk" xmlns:wne="http://schemas.microsoft.com/office/word/2006/wordml" xmlns:wps="http://schemas.microsoft.com/office/word/2010/wordprocessingShape" mc:Ignorable="w14 w15 wp14">
-  <w:abstractNum w:abstractNumId="0">
+<w:numbering xmlns:wpc="http://schemas.microsoft.com/office/word/2010/wordprocessingCanvas" xmlns:mc="http://schemas.openxmlformats.org/markup-compatibility/2006" xmlns:o="urn:schemas-microsoft-com:office:office" xmlns:r="http://schemas.openxmlformats.org/officeDocument/2006/relationships" xmlns:m="http://schemas.openxmlformats.org/officeDocument/2006/math" xmlns:v="urn:schemas-microsoft-com:vml" xmlns:wp14="http://schemas.microsoft.com/office/word/2010/wordprocessingDrawing" xmlns:wp="http://schemas.openxmlformats.org/drawingml/2006/wordprocessingDrawing" xmlns:w10="urn:schemas-microsoft-com:office:word" xmlns:w="http://schemas.openxmlformats.org/wordprocessingml/2006/main" xmlns:w14="http://schemas.microsoft.com/office/word/2010/wordml" xmlns:w15="http://schemas.microsoft.com/office/word/2012/wordml" xmlns:wpg="http://schemas.microsoft.com/office/word/2010/wordprocessingGroup" xmlns:wpi="http://schemas.microsoft.com/office/word/2010/wordprocessingInk" xmlns:wne="http://schemas.microsoft.com/office/word/2006/wordml" xmlns:wps="http://schemas.microsoft.com/office/word/2010/wordprocessingShape" mc:Ignorable="w14 w15 wp14">
+  <w:abstractNum w:abstractNumId="0" w15:restartNumberingAfterBreak="0">
     <w:nsid w:val="0EE80C1B"/>
     <w:multiLevelType w:val="hybridMultilevel"/>
     <w:tmpl w:val="802A62F4"/>
@@ -265,7 +268,7 @@
     </w:rPrDefault>
     <w:pPrDefault/>
   </w:docDefaults>
-  <w:latentStyles w:defLockedState="0" w:defUIPriority="99" w:defSemiHidden="0" w:defUnhideWhenUsed="0" w:defQFormat="0" w:count="382">
+  <w:latentStyles w:defLockedState="0" w:defUIPriority="99" w:defSemiHidden="0" w:defUnhideWhenUsed="0" w:defQFormat="0" w:count="371">
     <w:lsdException w:name="Normal" w:uiPriority="0" w:qFormat="1"/>
     <w:lsdException w:name="heading 1" w:uiPriority="9" w:qFormat="1"/>
     <w:lsdException w:name="heading 2" w:semiHidden="1" w:uiPriority="9" w:unhideWhenUsed="1" w:qFormat="1"/>
@@ -422,15 +425,6 @@
     <w:lsdException w:name="Balloon Text" w:semiHidden="1" w:unhideWhenUsed="1"/>
     <w:lsdException w:name="Table Grid" w:uiPriority="39"/>
     <w:lsdException w:name="Table Theme" w:semiHidden="1" w:unhideWhenUsed="1"/>
-    <w:lsdException w:name="Note Level 1" w:semiHidden="1" w:unhideWhenUsed="1"/>
-    <w:lsdException w:name="Note Level 2" w:semiHidden="1" w:unhideWhenUsed="1"/>
-    <w:lsdException w:name="Note Level 3" w:semiHidden="1" w:unhideWhenUsed="1"/>
-    <w:lsdException w:name="Note Level 4" w:semiHidden="1" w:unhideWhenUsed="1"/>
-    <w:lsdException w:name="Note Level 5" w:semiHidden="1" w:unhideWhenUsed="1"/>
-    <w:lsdException w:name="Note Level 6" w:semiHidden="1" w:unhideWhenUsed="1"/>
-    <w:lsdException w:name="Note Level 7" w:semiHidden="1" w:unhideWhenUsed="1"/>
-    <w:lsdException w:name="Note Level 8" w:semiHidden="1" w:unhideWhenUsed="1"/>
-    <w:lsdException w:name="Note Level 9" w:semiHidden="1" w:unhideWhenUsed="1"/>
     <w:lsdException w:name="Placeholder Text" w:semiHidden="1"/>
     <w:lsdException w:name="No Spacing" w:uiPriority="1" w:qFormat="1"/>
     <w:lsdException w:name="Light Shading" w:uiPriority="60"/>
@@ -646,8 +640,6 @@
     <w:lsdException w:name="List Table 5 Dark Accent 6" w:uiPriority="50"/>
     <w:lsdException w:name="List Table 6 Colorful Accent 6" w:uiPriority="51"/>
     <w:lsdException w:name="List Table 7 Colorful Accent 6" w:uiPriority="52"/>
-    <w:lsdException w:name="Mention" w:semiHidden="1" w:unhideWhenUsed="1"/>
-    <w:lsdException w:name="Smart Hyperlink" w:semiHidden="1" w:unhideWhenUsed="1"/>
   </w:latentStyles>
   <w:style w:type="paragraph" w:default="1" w:styleId="Normal">
     <w:name w:val="Normal"/>

</xml_diff>

<commit_message>
done through 3c hopefully
</commit_message>
<xml_diff>
--- a/P2/WrittenAnswers.docx
+++ b/P2/WrittenAnswers.docx
@@ -21,7 +21,7 @@
     <w:p/>
     <w:p>
       <w:pPr>
-        <w:pStyle w:val="ListParagraph"/>
+        <w:pStyle w:val="Pardeliste"/>
         <w:numPr>
           <w:ilvl w:val="0"/>
           <w:numId w:val="1"/>
@@ -33,7 +33,7 @@
     </w:p>
     <w:p>
       <w:pPr>
-        <w:pStyle w:val="ListParagraph"/>
+        <w:pStyle w:val="Pardeliste"/>
       </w:pPr>
       <w:r>
         <w:t>B. See code.py</w:t>
@@ -41,18 +41,42 @@
     </w:p>
     <w:p>
       <w:pPr>
-        <w:pStyle w:val="ListParagraph"/>
+        <w:pStyle w:val="Pardeliste"/>
       </w:pPr>
       <w:r>
         <w:t xml:space="preserve">C. Based on the </w:t>
       </w:r>
+      <w:r>
+        <w:t>heat maps</w:t>
+      </w:r>
+      <w:r>
+        <w:t xml:space="preserve">, the </w:t>
+      </w:r>
       <w:proofErr w:type="spellStart"/>
       <w:r>
-        <w:t>heatmaps</w:t>
+        <w:t>Jaccard</w:t>
       </w:r>
       <w:proofErr w:type="spellEnd"/>
       <w:r>
-        <w:t xml:space="preserve">, the </w:t>
+        <w:t xml:space="preserve"> </w:t>
+      </w:r>
+      <w:r>
+        <w:t xml:space="preserve">and cosine </w:t>
+      </w:r>
+      <w:r>
+        <w:t>similarity metric</w:t>
+      </w:r>
+      <w:r>
+        <w:t xml:space="preserve">s seem </w:t>
+      </w:r>
+      <w:r>
+        <w:t>to</w:t>
+      </w:r>
+      <w:r>
+        <w:t xml:space="preserve"> both perform reasonably well for this dataset. </w:t>
+      </w:r>
+      <w:r>
+        <w:t xml:space="preserve"> Since any bag of words model is bound to be sparse by design, it is expected that </w:t>
       </w:r>
       <w:proofErr w:type="spellStart"/>
       <w:r>
@@ -60,28 +84,15 @@
       </w:r>
       <w:proofErr w:type="spellEnd"/>
       <w:r>
-        <w:t xml:space="preserve"> similarity metric seems to be the most reasonable for this dataset. Since any bag of words model is bound to be sparse by design, it is expected that </w:t>
-      </w:r>
-      <w:proofErr w:type="spellStart"/>
-      <w:r>
-        <w:t>Jaccard</w:t>
-      </w:r>
-      <w:proofErr w:type="spellEnd"/>
-      <w:r>
         <w:t xml:space="preserve"> would perform well in comparing the articles of each newsgroup. </w:t>
       </w:r>
     </w:p>
     <w:p>
       <w:pPr>
-        <w:pStyle w:val="ListParagraph"/>
-      </w:pPr>
-      <w:r>
-        <w:t xml:space="preserve">The atheism newsgroup seems to share a noticeable similarity with the religion Christian newsgroup. While the two groups </w:t>
-      </w:r>
-      <w:bookmarkStart w:id="0" w:name="_GoBack"/>
-      <w:bookmarkEnd w:id="0"/>
-      <w:r>
-        <w:t xml:space="preserve">may have differing opinions, it is expected that they are rated similar since they discuss the same topics. </w:t>
+        <w:pStyle w:val="Pardeliste"/>
+      </w:pPr>
+      <w:r>
+        <w:t xml:space="preserve">The atheism newsgroup seems to share a noticeable similarity with the religion Christian newsgroup. While the two groups may have differing opinions, it is expected that they are rated similar since they discuss the same topics. </w:t>
       </w:r>
       <w:r>
         <w:t xml:space="preserve">There is a surprising amount of similarity between science-related and religion-related newsgroups such as religion Christian and medicine, but the two groups definitely have an intersection where there is a significant level of debate, both in the dataset and real life. </w:t>
@@ -89,12 +100,12 @@
     </w:p>
     <w:p>
       <w:pPr>
-        <w:pStyle w:val="ListParagraph"/>
-      </w:pPr>
-    </w:p>
-    <w:p>
-      <w:pPr>
-        <w:pStyle w:val="ListParagraph"/>
+        <w:pStyle w:val="Pardeliste"/>
+      </w:pPr>
+    </w:p>
+    <w:p>
+      <w:pPr>
+        <w:pStyle w:val="Pardeliste"/>
         <w:numPr>
           <w:ilvl w:val="0"/>
           <w:numId w:val="1"/>
@@ -106,39 +117,843 @@
     </w:p>
     <w:p>
       <w:pPr>
-        <w:pStyle w:val="ListParagraph"/>
+        <w:pStyle w:val="Pardeliste"/>
+      </w:pPr>
+      <w:r>
+        <w:t>Classification Error: 0.544</w:t>
+      </w:r>
+    </w:p>
+    <w:p>
+      <w:pPr>
+        <w:pStyle w:val="Pardeliste"/>
       </w:pPr>
       <w:r>
         <w:t xml:space="preserve">B. </w:t>
       </w:r>
       <w:r>
-        <w:t>Blah</w:t>
-      </w:r>
-    </w:p>
-    <w:p>
-      <w:pPr>
-        <w:pStyle w:val="ListParagraph"/>
-      </w:pPr>
-      <w:r>
-        <w:t>C. Blah</w:t>
-      </w:r>
-    </w:p>
-    <w:p>
-      <w:pPr>
-        <w:pStyle w:val="ListParagraph"/>
-      </w:pPr>
-      <w:r>
-        <w:t>D. Blah</w:t>
-      </w:r>
-    </w:p>
-    <w:p>
-      <w:pPr>
-        <w:pStyle w:val="ListParagraph"/>
-      </w:pPr>
-    </w:p>
-    <w:p>
-      <w:pPr>
-        <w:pStyle w:val="ListParagraph"/>
+        <w:t>For Part 1, the plots dealt with distances between points, and distance is symmetric. The distance from A to B is equal to the distance from B to A. For this matrix, we are dealing with closest neighbors, which is not necessarily a symmetric</w:t>
+      </w:r>
+      <w:r>
+        <w:t xml:space="preserve"> property. For example, AB = 4, BC = 3, AC= 10. In this case, B would be A’s closest neighbor, but B’s closest neighbor is actually C. This causes the asymmetric matrix.</w:t>
+      </w:r>
+    </w:p>
+    <w:p>
+      <w:pPr>
+        <w:pStyle w:val="Pardeliste"/>
+      </w:pPr>
+      <w:r>
+        <w:t xml:space="preserve"> </w:t>
+      </w:r>
+    </w:p>
+    <w:p>
+      <w:pPr>
+        <w:pStyle w:val="Pardeliste"/>
+      </w:pPr>
+      <w:r>
+        <w:t xml:space="preserve">C. </w:t>
+      </w:r>
+    </w:p>
+    <w:p>
+      <w:pPr>
+        <w:pStyle w:val="Pardeliste"/>
+      </w:pPr>
+      <w:r>
+        <w:t>Classification Error, d = 10: 0.88</w:t>
+      </w:r>
+    </w:p>
+    <w:p>
+      <w:pPr>
+        <w:pStyle w:val="Pardeliste"/>
+      </w:pPr>
+      <w:r>
+        <w:t>Classification Error, d = 25: 0.771</w:t>
+      </w:r>
+    </w:p>
+    <w:p>
+      <w:pPr>
+        <w:pStyle w:val="Pardeliste"/>
+      </w:pPr>
+      <w:r>
+        <w:t>Classification Error, d = 50: 0.702</w:t>
+      </w:r>
+    </w:p>
+    <w:p>
+      <w:pPr>
+        <w:pStyle w:val="Pardeliste"/>
+      </w:pPr>
+      <w:r>
+        <w:t>Classification Error, d = 100: 0.645</w:t>
+      </w:r>
+    </w:p>
+    <w:p>
+      <w:pPr>
+        <w:pStyle w:val="Pardeliste"/>
+      </w:pPr>
+      <w:r>
+        <w:t xml:space="preserve">Note: Due to the randomness in the model, these values change slightly with each run of the program. </w:t>
+      </w:r>
+    </w:p>
+    <w:p>
+      <w:pPr>
+        <w:pStyle w:val="Pardeliste"/>
+      </w:pPr>
+      <w:r>
+        <w:t xml:space="preserve">It is clear that as the target dimension increases, the classification error decreases. For the given </w:t>
+      </w:r>
+      <w:r>
+        <w:t xml:space="preserve">values of d, 100 gives the most comparable results to the original dataset. </w:t>
+      </w:r>
+    </w:p>
+    <w:p>
+      <w:pPr>
+        <w:pStyle w:val="Pardeliste"/>
+      </w:pPr>
+    </w:p>
+    <w:p>
+      <w:pPr>
+        <w:pStyle w:val="Pardeliste"/>
+      </w:pPr>
+      <w:r>
+        <w:t xml:space="preserve">D. </w:t>
+      </w:r>
+    </w:p>
+    <w:p>
+      <w:pPr>
+        <w:pStyle w:val="Pardeliste"/>
+      </w:pPr>
+      <w:r>
+        <w:t>The runtime in big O</w:t>
+      </w:r>
+      <w:r>
+        <w:t xml:space="preserve"> for reducing the dimension of the data</w:t>
+      </w:r>
+      <w:r>
+        <w:t xml:space="preserve"> will be O(</w:t>
+      </w:r>
+      <w:proofErr w:type="spellStart"/>
+      <w:r>
+        <w:t>dk</w:t>
+      </w:r>
+      <w:proofErr w:type="spellEnd"/>
+      <w:r>
+        <w:t xml:space="preserve"> + </w:t>
+      </w:r>
+      <w:proofErr w:type="spellStart"/>
+      <w:r>
+        <w:t>dnk</w:t>
+      </w:r>
+      <w:proofErr w:type="spellEnd"/>
+      <w:r>
+        <w:t xml:space="preserve">), which reduces </w:t>
+      </w:r>
+      <w:r>
+        <w:t>to O(</w:t>
+      </w:r>
+      <w:proofErr w:type="spellStart"/>
+      <w:r>
+        <w:t>dnk</w:t>
+      </w:r>
+      <w:proofErr w:type="spellEnd"/>
+      <w:r>
+        <w:t xml:space="preserve">). </w:t>
+      </w:r>
+      <w:proofErr w:type="spellStart"/>
+      <w:r>
+        <w:t>dk</w:t>
+      </w:r>
+      <w:proofErr w:type="spellEnd"/>
+      <w:r>
+        <w:t xml:space="preserve"> is required to set up the matrix and the </w:t>
+      </w:r>
+      <w:proofErr w:type="spellStart"/>
+      <w:r>
+        <w:t>dnk</w:t>
+      </w:r>
+      <w:proofErr w:type="spellEnd"/>
+      <w:r>
+        <w:t xml:space="preserve"> is the runtime of the matrix multiplication. </w:t>
+      </w:r>
+    </w:p>
+    <w:p>
+      <w:pPr>
+        <w:pStyle w:val="Pardeliste"/>
+      </w:pPr>
+      <w:r>
+        <w:t>The runtime of classifying a new article is O(</w:t>
+      </w:r>
+      <w:proofErr w:type="spellStart"/>
+      <w:r>
+        <w:t>dk</w:t>
+      </w:r>
+      <w:proofErr w:type="spellEnd"/>
+      <w:r>
+        <w:t xml:space="preserve"> + </w:t>
+      </w:r>
+      <w:proofErr w:type="spellStart"/>
+      <w:r>
+        <w:t>nd</w:t>
+      </w:r>
+      <w:proofErr w:type="spellEnd"/>
+      <w:r>
+        <w:t>) since we already have t</w:t>
+      </w:r>
+      <w:r>
+        <w:t>he d by n matrix we can now use and we also need to do dimensionality reduction.</w:t>
+      </w:r>
+    </w:p>
+    <w:p>
+      <w:pPr>
+        <w:pStyle w:val="Pardeliste"/>
+      </w:pPr>
+      <w:r>
+        <w:t xml:space="preserve">Since the data is sparse with each tweet containing a relatively small number of words, </w:t>
+      </w:r>
+      <w:r>
+        <w:t xml:space="preserve">we can use a dictionary </w:t>
+      </w:r>
+      <w:r>
+        <w:t xml:space="preserve">or some other efficient data structure to improve the runtime to O(50n) or O(n). </w:t>
+      </w:r>
+    </w:p>
+    <w:p>
+      <w:pPr>
+        <w:pStyle w:val="Pardeliste"/>
+      </w:pPr>
+      <w:r>
+        <w:lastRenderedPageBreak/>
+        <w:t xml:space="preserve">Comparing this to the dimension reduction nearest-neighbor system, the two have comparable search time with the dimension reduction system being more costly when including the original matrix multiplication. </w:t>
+      </w:r>
+    </w:p>
+    <w:p>
+      <w:pPr>
+        <w:pStyle w:val="Pardeliste"/>
+      </w:pPr>
+    </w:p>
+    <w:p>
+      <w:pPr>
+        <w:pStyle w:val="Pardeliste"/>
+        <w:numPr>
+          <w:ilvl w:val="0"/>
+          <w:numId w:val="1"/>
+        </w:numPr>
+      </w:pPr>
+      <w:r>
+        <w:t>A.</w:t>
+      </w:r>
+      <w:r>
+        <w:t xml:space="preserve"> </w:t>
+      </w:r>
+    </w:p>
+    <w:p>
+      <w:pPr>
+        <w:pStyle w:val="Pardeliste"/>
+      </w:pPr>
+      <w:r>
+        <w:t xml:space="preserve">From lecture, we know that choosing each coordinate of the vector from a normal distribution creates a vector in a uniformly random direction. </w:t>
+      </w:r>
+      <w:r>
+        <w:t xml:space="preserve">For one bit/dimension, the normal vector must go through the angle theta to hash to different buckets, so we can find the probability of it hashing to the same bucket. We then raise this to the power of d for the d bits that must match. </w:t>
+      </w:r>
+    </w:p>
+    <w:p>
+      <w:pPr>
+        <w:pStyle w:val="Pardeliste"/>
+      </w:pPr>
+      <m:oMathPara>
+        <m:oMath>
+          <m:sSup>
+            <m:sSupPr>
+              <m:ctrlPr>
+                <w:rPr>
+                  <w:rFonts w:ascii="Cambria Math" w:hAnsi="Cambria Math"/>
+                  <w:i/>
+                </w:rPr>
+              </m:ctrlPr>
+            </m:sSupPr>
+            <m:e>
+              <m:r>
+                <w:rPr>
+                  <w:rFonts w:ascii="Cambria Math" w:hAnsi="Cambria Math"/>
+                </w:rPr>
+                <m:t>P=</m:t>
+              </m:r>
+              <m:r>
+                <w:rPr>
+                  <w:rFonts w:ascii="Cambria Math" w:hAnsi="Cambria Math"/>
+                </w:rPr>
+                <m:t>(1-</m:t>
+              </m:r>
+              <m:f>
+                <m:fPr>
+                  <m:ctrlPr>
+                    <w:rPr>
+                      <w:rFonts w:ascii="Cambria Math" w:hAnsi="Cambria Math"/>
+                      <w:i/>
+                    </w:rPr>
+                  </m:ctrlPr>
+                </m:fPr>
+                <m:num>
+                  <m:r>
+                    <w:rPr>
+                      <w:rFonts w:ascii="Cambria Math" w:hAnsi="Cambria Math"/>
+                    </w:rPr>
+                    <m:t>θ</m:t>
+                  </m:r>
+                </m:num>
+                <m:den>
+                  <m:r>
+                    <w:rPr>
+                      <w:rFonts w:ascii="Cambria Math" w:hAnsi="Cambria Math"/>
+                    </w:rPr>
+                    <m:t>π</m:t>
+                  </m:r>
+                </m:den>
+              </m:f>
+              <m:r>
+                <w:rPr>
+                  <w:rFonts w:ascii="Cambria Math" w:hAnsi="Cambria Math"/>
+                </w:rPr>
+                <m:t>)</m:t>
+              </m:r>
+            </m:e>
+            <m:sup>
+              <m:r>
+                <w:rPr>
+                  <w:rFonts w:ascii="Cambria Math" w:hAnsi="Cambria Math"/>
+                </w:rPr>
+                <m:t>d</m:t>
+              </m:r>
+            </m:sup>
+          </m:sSup>
+        </m:oMath>
+      </m:oMathPara>
+    </w:p>
+    <w:p>
+      <w:pPr>
+        <w:pStyle w:val="Pardeliste"/>
+      </w:pPr>
+    </w:p>
+    <w:p>
+      <w:pPr>
+        <w:pStyle w:val="Pardeliste"/>
+      </w:pPr>
+      <w:r>
+        <w:t>B.</w:t>
+      </w:r>
+    </w:p>
+    <w:p>
+      <w:pPr>
+        <w:pStyle w:val="Pardeliste"/>
+      </w:pPr>
+      <w:r>
+        <w:t>Following from the previous question, we can simply extend this to consider the new range of angles.</w:t>
+      </w:r>
+    </w:p>
+    <w:p>
+      <w:pPr>
+        <w:pStyle w:val="Pardeliste"/>
+      </w:pPr>
+      <m:oMathPara>
+        <m:oMath>
+          <m:sSup>
+            <m:sSupPr>
+              <m:ctrlPr>
+                <w:rPr>
+                  <w:rFonts w:ascii="Cambria Math" w:hAnsi="Cambria Math"/>
+                  <w:i/>
+                </w:rPr>
+              </m:ctrlPr>
+            </m:sSupPr>
+            <m:e>
+              <m:r>
+                <w:rPr>
+                  <w:rFonts w:ascii="Cambria Math" w:hAnsi="Cambria Math"/>
+                </w:rPr>
+                <m:t>P=</m:t>
+              </m:r>
+              <m:r>
+                <w:rPr>
+                  <w:rFonts w:ascii="Cambria Math" w:hAnsi="Cambria Math"/>
+                </w:rPr>
+                <m:t>(1-</m:t>
+              </m:r>
+              <m:f>
+                <m:fPr>
+                  <m:ctrlPr>
+                    <w:rPr>
+                      <w:rFonts w:ascii="Cambria Math" w:hAnsi="Cambria Math"/>
+                      <w:i/>
+                    </w:rPr>
+                  </m:ctrlPr>
+                </m:fPr>
+                <m:num>
+                  <m:r>
+                    <w:rPr>
+                      <w:rFonts w:ascii="Cambria Math" w:hAnsi="Cambria Math"/>
+                    </w:rPr>
+                    <m:t>2θ</m:t>
+                  </m:r>
+                </m:num>
+                <m:den>
+                  <m:r>
+                    <w:rPr>
+                      <w:rFonts w:ascii="Cambria Math" w:hAnsi="Cambria Math"/>
+                    </w:rPr>
+                    <m:t>π</m:t>
+                  </m:r>
+                </m:den>
+              </m:f>
+              <m:r>
+                <w:rPr>
+                  <w:rFonts w:ascii="Cambria Math" w:hAnsi="Cambria Math"/>
+                </w:rPr>
+                <m:t>)</m:t>
+              </m:r>
+            </m:e>
+            <m:sup>
+              <m:r>
+                <w:rPr>
+                  <w:rFonts w:ascii="Cambria Math" w:hAnsi="Cambria Math"/>
+                </w:rPr>
+                <m:t>d</m:t>
+              </m:r>
+            </m:sup>
+          </m:sSup>
+        </m:oMath>
+      </m:oMathPara>
+    </w:p>
+    <w:p>
+      <w:pPr>
+        <w:pStyle w:val="Pardeliste"/>
+      </w:pPr>
+    </w:p>
+    <w:p>
+      <w:pPr>
+        <w:pStyle w:val="Pardeliste"/>
+      </w:pPr>
+      <w:r>
+        <w:t>C.</w:t>
+      </w:r>
+    </w:p>
+    <w:p>
+      <w:pPr>
+        <w:pStyle w:val="Pardeliste"/>
+      </w:pPr>
+      <w:r>
+        <w:t>To solve this problem, we have to consider equations that model the requirements.</w:t>
+      </w:r>
+      <w:r>
+        <w:t xml:space="preserve"> We first consider than </w:t>
+      </w:r>
+      <w:bookmarkStart w:id="0" w:name="_GoBack"/>
+      <w:bookmarkEnd w:id="0"/>
+      <w:r>
+        <w:t xml:space="preserve">when the angle </w:t>
+      </w:r>
+      <w:r>
+        <w:t xml:space="preserve">between the query and a </w:t>
+      </w:r>
+      <w:proofErr w:type="spellStart"/>
+      <w:r>
+        <w:t>datapoint</w:t>
+      </w:r>
+      <w:proofErr w:type="spellEnd"/>
+      <w:r>
+        <w:t xml:space="preserve"> </w:t>
+      </w:r>
+      <w:r>
+        <w:t xml:space="preserve">is less than 0.1 radians, we want the </w:t>
+      </w:r>
+      <w:r>
+        <w:t>probability that the query hashes</w:t>
+      </w:r>
+      <w:r>
+        <w:t xml:space="preserve"> to the same </w:t>
+      </w:r>
+      <w:r>
+        <w:t>bucket in at least one of the tables to b</w:t>
+      </w:r>
+      <w:r>
+        <w:t>e at least 0.9</w:t>
+      </w:r>
+    </w:p>
+    <w:p>
+      <w:pPr>
+        <w:pStyle w:val="Pardeliste"/>
+      </w:pPr>
+      <m:oMathPara>
+        <m:oMath>
+          <m:r>
+            <w:rPr>
+              <w:rFonts w:ascii="Cambria Math" w:hAnsi="Cambria Math"/>
+            </w:rPr>
+            <m:t>0.9</m:t>
+          </m:r>
+          <m:r>
+            <w:rPr>
+              <w:rFonts w:ascii="Cambria Math" w:hAnsi="Cambria Math" w:hint="eastAsia"/>
+            </w:rPr>
+            <m:t>≤</m:t>
+          </m:r>
+          <m:r>
+            <w:rPr>
+              <w:rFonts w:ascii="Cambria Math" w:hAnsi="Cambria Math"/>
+            </w:rPr>
+            <m:t>1-</m:t>
+          </m:r>
+          <m:sSup>
+            <m:sSupPr>
+              <m:ctrlPr>
+                <w:rPr>
+                  <w:rFonts w:ascii="Cambria Math" w:hAnsi="Cambria Math"/>
+                  <w:i/>
+                </w:rPr>
+              </m:ctrlPr>
+            </m:sSupPr>
+            <m:e>
+              <m:sSup>
+                <m:sSupPr>
+                  <m:ctrlPr>
+                    <w:rPr>
+                      <w:rFonts w:ascii="Cambria Math" w:hAnsi="Cambria Math"/>
+                      <w:i/>
+                    </w:rPr>
+                  </m:ctrlPr>
+                </m:sSupPr>
+                <m:e>
+                  <m:r>
+                    <w:rPr>
+                      <w:rFonts w:ascii="Cambria Math" w:hAnsi="Cambria Math"/>
+                    </w:rPr>
+                    <m:t>(1-(1-</m:t>
+                  </m:r>
+                  <m:f>
+                    <m:fPr>
+                      <m:ctrlPr>
+                        <w:rPr>
+                          <w:rFonts w:ascii="Cambria Math" w:hAnsi="Cambria Math"/>
+                          <w:i/>
+                        </w:rPr>
+                      </m:ctrlPr>
+                    </m:fPr>
+                    <m:num>
+                      <m:r>
+                        <w:rPr>
+                          <w:rFonts w:ascii="Cambria Math" w:hAnsi="Cambria Math"/>
+                        </w:rPr>
+                        <m:t>0.1</m:t>
+                      </m:r>
+                    </m:num>
+                    <m:den>
+                      <m:r>
+                        <w:rPr>
+                          <w:rFonts w:ascii="Cambria Math" w:hAnsi="Cambria Math"/>
+                        </w:rPr>
+                        <m:t>π</m:t>
+                      </m:r>
+                    </m:den>
+                  </m:f>
+                  <m:r>
+                    <w:rPr>
+                      <w:rFonts w:ascii="Cambria Math" w:hAnsi="Cambria Math"/>
+                    </w:rPr>
+                    <m:t>)</m:t>
+                  </m:r>
+                </m:e>
+                <m:sup>
+                  <m:r>
+                    <w:rPr>
+                      <w:rFonts w:ascii="Cambria Math" w:hAnsi="Cambria Math"/>
+                    </w:rPr>
+                    <m:t>d</m:t>
+                  </m:r>
+                </m:sup>
+              </m:sSup>
+              <m:r>
+                <w:rPr>
+                  <w:rFonts w:ascii="Cambria Math" w:hAnsi="Cambria Math"/>
+                </w:rPr>
+                <m:t>)</m:t>
+              </m:r>
+            </m:e>
+            <m:sup>
+              <m:r>
+                <w:rPr>
+                  <w:rFonts w:ascii="Cambria Math" w:hAnsi="Cambria Math"/>
+                </w:rPr>
+                <m:t>l</m:t>
+              </m:r>
+            </m:sup>
+          </m:sSup>
+        </m:oMath>
+      </m:oMathPara>
+    </w:p>
+    <w:p>
+      <w:pPr>
+        <w:pStyle w:val="Pardeliste"/>
+      </w:pPr>
+    </w:p>
+    <w:p>
+      <w:pPr>
+        <w:pStyle w:val="Pardeliste"/>
+      </w:pPr>
+      <w:r>
+        <w:t xml:space="preserve">Secondly, we want to make sure that for the query and any </w:t>
+      </w:r>
+      <w:proofErr w:type="spellStart"/>
+      <w:r>
+        <w:t>datapoint</w:t>
+      </w:r>
+      <w:proofErr w:type="spellEnd"/>
+      <w:r>
+        <w:t xml:space="preserve"> with angle greater than 0.2, we want there to be very few collisions.</w:t>
+      </w:r>
+      <w:r>
+        <w:t xml:space="preserve"> In the equation below, we want there to be at</w:t>
+      </w:r>
+      <w:r>
+        <w:t xml:space="preserve"> most 6</w:t>
+      </w:r>
+      <w:r>
+        <w:t>0,000 such collisions.</w:t>
+      </w:r>
+    </w:p>
+    <w:p>
+      <w:pPr>
+        <w:pStyle w:val="Pardeliste"/>
+      </w:pPr>
+    </w:p>
+    <w:p>
+      <w:pPr>
+        <w:pStyle w:val="Pardeliste"/>
+      </w:pPr>
+      <m:oMathPara>
+        <m:oMath>
+          <m:r>
+            <w:rPr>
+              <w:rFonts w:ascii="Cambria Math" w:hAnsi="Cambria Math"/>
+            </w:rPr>
+            <m:t>6</m:t>
+          </m:r>
+          <m:r>
+            <w:rPr>
+              <w:rFonts w:ascii="Cambria Math" w:hAnsi="Cambria Math"/>
+            </w:rPr>
+            <m:t>0,000</m:t>
+          </m:r>
+          <m:r>
+            <w:rPr>
+              <w:rFonts w:ascii="Cambria Math" w:hAnsi="Cambria Math" w:hint="eastAsia"/>
+            </w:rPr>
+            <m:t>≥</m:t>
+          </m:r>
+          <m:nary>
+            <m:naryPr>
+              <m:chr m:val="∑"/>
+              <m:limLoc m:val="undOvr"/>
+              <m:ctrlPr>
+                <w:rPr>
+                  <w:rFonts w:ascii="Cambria Math" w:hAnsi="Cambria Math"/>
+                  <w:i/>
+                </w:rPr>
+              </m:ctrlPr>
+            </m:naryPr>
+            <m:sub>
+              <m:r>
+                <w:rPr>
+                  <w:rFonts w:ascii="Cambria Math" w:hAnsi="Cambria Math"/>
+                </w:rPr>
+                <m:t>i=1</m:t>
+              </m:r>
+            </m:sub>
+            <m:sup>
+              <m:r>
+                <w:rPr>
+                  <w:rFonts w:ascii="Cambria Math" w:hAnsi="Cambria Math"/>
+                </w:rPr>
+                <m:t>1,000,000</m:t>
+              </m:r>
+            </m:sup>
+            <m:e>
+              <m:r>
+                <w:rPr>
+                  <w:rFonts w:ascii="Cambria Math" w:hAnsi="Cambria Math"/>
+                </w:rPr>
+                <m:t>1-</m:t>
+              </m:r>
+              <m:sSup>
+                <m:sSupPr>
+                  <m:ctrlPr>
+                    <w:rPr>
+                      <w:rFonts w:ascii="Cambria Math" w:hAnsi="Cambria Math"/>
+                      <w:i/>
+                    </w:rPr>
+                  </m:ctrlPr>
+                </m:sSupPr>
+                <m:e>
+                  <m:sSup>
+                    <m:sSupPr>
+                      <m:ctrlPr>
+                        <w:rPr>
+                          <w:rFonts w:ascii="Cambria Math" w:hAnsi="Cambria Math"/>
+                          <w:i/>
+                        </w:rPr>
+                      </m:ctrlPr>
+                    </m:sSupPr>
+                    <m:e>
+                      <m:r>
+                        <w:rPr>
+                          <w:rFonts w:ascii="Cambria Math" w:hAnsi="Cambria Math"/>
+                        </w:rPr>
+                        <m:t>(1-(1-</m:t>
+                      </m:r>
+                      <m:f>
+                        <m:fPr>
+                          <m:ctrlPr>
+                            <w:rPr>
+                              <w:rFonts w:ascii="Cambria Math" w:hAnsi="Cambria Math"/>
+                              <w:i/>
+                            </w:rPr>
+                          </m:ctrlPr>
+                        </m:fPr>
+                        <m:num>
+                          <m:r>
+                            <w:rPr>
+                              <w:rFonts w:ascii="Cambria Math" w:hAnsi="Cambria Math"/>
+                            </w:rPr>
+                            <m:t>0.2</m:t>
+                          </m:r>
+                        </m:num>
+                        <m:den>
+                          <m:r>
+                            <w:rPr>
+                              <w:rFonts w:ascii="Cambria Math" w:hAnsi="Cambria Math"/>
+                            </w:rPr>
+                            <m:t>π</m:t>
+                          </m:r>
+                        </m:den>
+                      </m:f>
+                      <m:r>
+                        <w:rPr>
+                          <w:rFonts w:ascii="Cambria Math" w:hAnsi="Cambria Math"/>
+                        </w:rPr>
+                        <m:t>)</m:t>
+                      </m:r>
+                    </m:e>
+                    <m:sup>
+                      <m:r>
+                        <w:rPr>
+                          <w:rFonts w:ascii="Cambria Math" w:hAnsi="Cambria Math"/>
+                        </w:rPr>
+                        <m:t>d</m:t>
+                      </m:r>
+                    </m:sup>
+                  </m:sSup>
+                  <m:r>
+                    <w:rPr>
+                      <w:rFonts w:ascii="Cambria Math" w:hAnsi="Cambria Math"/>
+                    </w:rPr>
+                    <m:t>)</m:t>
+                  </m:r>
+                </m:e>
+                <m:sup>
+                  <m:r>
+                    <w:rPr>
+                      <w:rFonts w:ascii="Cambria Math" w:hAnsi="Cambria Math"/>
+                    </w:rPr>
+                    <m:t>l</m:t>
+                  </m:r>
+                </m:sup>
+              </m:sSup>
+            </m:e>
+          </m:nary>
+        </m:oMath>
+      </m:oMathPara>
+    </w:p>
+    <w:p>
+      <w:pPr>
+        <w:pStyle w:val="Pardeliste"/>
+      </w:pPr>
+    </w:p>
+    <w:p>
+      <w:pPr>
+        <w:pStyle w:val="Pardeliste"/>
+      </w:pPr>
+      <w:r>
+        <w:t xml:space="preserve">Solving this system of inequalities, </w:t>
+      </w:r>
+      <w:r>
+        <w:t>we get a range of possible values for l and d that satisfy our threshol</w:t>
+      </w:r>
+      <w:r>
+        <w:t>d, and we decided to use d = 114</w:t>
+      </w:r>
+      <w:r>
+        <w:t xml:space="preserve"> and l</w:t>
+      </w:r>
+      <w:r>
+        <w:t xml:space="preserve"> = 98</w:t>
+      </w:r>
+      <w:r>
+        <w:t>.</w:t>
+      </w:r>
+      <w:r>
+        <w:t xml:space="preserve"> These values can change dependin</w:t>
+      </w:r>
+      <w:r>
+        <w:t xml:space="preserve">g on where importance is placed. For instance, decreasing l will decrease greatly the computational cost and expected number of collisions overall, but it will also decrease the probability of finding the nearest neighbor (angle-wise) in the resulting set of points. </w:t>
+      </w:r>
+      <w:proofErr w:type="spellStart"/>
+      <w:r>
+        <w:t>For d</w:t>
+      </w:r>
+      <w:proofErr w:type="spellEnd"/>
+      <w:r>
+        <w:t xml:space="preserve">, decreasing it will increase the chances of the nearest neighbor appearing in the set we consider, but it will also noticeably increase the number of collisions and consequently the resulting set. </w:t>
+      </w:r>
+    </w:p>
+    <w:p>
+      <w:pPr>
+        <w:pStyle w:val="Pardeliste"/>
+      </w:pPr>
+    </w:p>
+    <w:p>
+      <w:pPr>
+        <w:pStyle w:val="Pardeliste"/>
+      </w:pPr>
+    </w:p>
+    <w:p>
+      <w:pPr>
+        <w:pStyle w:val="Pardeliste"/>
+      </w:pPr>
+      <w:r>
+        <w:t>D.</w:t>
+      </w:r>
+      <w:r>
+        <w:t xml:space="preserve"> See code.py</w:t>
+      </w:r>
+    </w:p>
+    <w:p>
+      <w:pPr>
+        <w:pStyle w:val="Pardeliste"/>
+      </w:pPr>
+    </w:p>
+    <w:p>
+      <w:pPr>
+        <w:pStyle w:val="Pardeliste"/>
+      </w:pPr>
+      <w:r>
+        <w:t>E.</w:t>
+      </w:r>
+    </w:p>
+    <w:p>
+      <w:pPr>
+        <w:pStyle w:val="Pardeliste"/>
+      </w:pPr>
+    </w:p>
+    <w:p>
+      <w:pPr>
+        <w:pStyle w:val="Pardeliste"/>
         <w:numPr>
           <w:ilvl w:val="0"/>
           <w:numId w:val="1"/>
@@ -653,13 +1468,13 @@
     <w:name w:val="Normal"/>
     <w:qFormat/>
   </w:style>
-  <w:style w:type="character" w:default="1" w:styleId="DefaultParagraphFont">
+  <w:style w:type="character" w:default="1" w:styleId="Policepardfaut">
     <w:name w:val="Default Paragraph Font"/>
     <w:uiPriority w:val="1"/>
     <w:semiHidden/>
     <w:unhideWhenUsed/>
   </w:style>
-  <w:style w:type="table" w:default="1" w:styleId="TableNormal">
+  <w:style w:type="table" w:default="1" w:styleId="TableauNormal">
     <w:name w:val="Normal Table"/>
     <w:uiPriority w:val="99"/>
     <w:semiHidden/>
@@ -674,13 +1489,13 @@
       </w:tblCellMar>
     </w:tblPr>
   </w:style>
-  <w:style w:type="numbering" w:default="1" w:styleId="NoList">
+  <w:style w:type="numbering" w:default="1" w:styleId="Aucuneliste">
     <w:name w:val="No List"/>
     <w:uiPriority w:val="99"/>
     <w:semiHidden/>
     <w:unhideWhenUsed/>
   </w:style>
-  <w:style w:type="paragraph" w:styleId="ListParagraph">
+  <w:style w:type="paragraph" w:styleId="Pardeliste">
     <w:name w:val="List Paragraph"/>
     <w:basedOn w:val="Normal"/>
     <w:uiPriority w:val="34"/>
@@ -690,6 +1505,16 @@
       <w:ind w:left="720"/>
       <w:contextualSpacing/>
     </w:pPr>
+  </w:style>
+  <w:style w:type="character" w:styleId="Textedelespacerserv">
+    <w:name w:val="Placeholder Text"/>
+    <w:basedOn w:val="Policepardfaut"/>
+    <w:uiPriority w:val="99"/>
+    <w:semiHidden/>
+    <w:rsid w:val="00660243"/>
+    <w:rPr>
+      <w:color w:val="808080"/>
+    </w:rPr>
   </w:style>
 </w:styles>
 </file>

</xml_diff>